<commit_message>
some mod to docx and pdf to BNTU
</commit_message>
<xml_diff>
--- a/System_Prog/System_Prog_Course_Project.docx
+++ b/System_Prog/System_Prog_Course_Project.docx
@@ -1208,7 +1208,7 @@
             <w:rPr>
               <w:webHidden/>
             </w:rPr>
-            <w:t>14</w:t>
+            <w:t>15</w:t>
           </w:r>
         </w:p>
         <w:p>
@@ -1239,7 +1239,7 @@
               <w:b/>
               <w:bCs/>
             </w:rPr>
-            <w:t>15</w:t>
+            <w:t>16</w:t>
           </w:r>
         </w:p>
         <w:p>
@@ -7091,7 +7091,61 @@
           <w:szCs w:val="28"/>
           <w:lang w:val="ru-RU"/>
         </w:rPr>
-        <w:t xml:space="preserve">В процессе создания приложения мы разобрались в работе потоков и процессов, а </w:t>
+        <w:t xml:space="preserve">В процессе создания приложения </w:t>
+      </w:r>
+      <w:r>
+        <w:rPr>
+          <w:rFonts w:ascii="Times New Roman" w:hAnsi="Times New Roman" w:cs="Times New Roman"/>
+          <w:sz w:val="28"/>
+          <w:szCs w:val="28"/>
+          <w:lang w:val="ru-RU"/>
+        </w:rPr>
+        <w:t>была</w:t>
+      </w:r>
+      <w:r>
+        <w:rPr>
+          <w:rFonts w:ascii="Times New Roman" w:hAnsi="Times New Roman" w:cs="Times New Roman"/>
+          <w:sz w:val="28"/>
+          <w:szCs w:val="28"/>
+          <w:lang w:val="ru-RU"/>
+        </w:rPr>
+        <w:t xml:space="preserve"> разобр</w:t>
+      </w:r>
+      <w:r>
+        <w:rPr>
+          <w:rFonts w:ascii="Times New Roman" w:hAnsi="Times New Roman" w:cs="Times New Roman"/>
+          <w:sz w:val="28"/>
+          <w:szCs w:val="28"/>
+          <w:lang w:val="ru-RU"/>
+        </w:rPr>
+        <w:t>ана</w:t>
+      </w:r>
+      <w:r>
+        <w:rPr>
+          <w:rFonts w:ascii="Times New Roman" w:hAnsi="Times New Roman" w:cs="Times New Roman"/>
+          <w:sz w:val="28"/>
+          <w:szCs w:val="28"/>
+          <w:lang w:val="ru-RU"/>
+        </w:rPr>
+        <w:t xml:space="preserve"> работ</w:t>
+      </w:r>
+      <w:r>
+        <w:rPr>
+          <w:rFonts w:ascii="Times New Roman" w:hAnsi="Times New Roman" w:cs="Times New Roman"/>
+          <w:sz w:val="28"/>
+          <w:szCs w:val="28"/>
+          <w:lang w:val="ru-RU"/>
+        </w:rPr>
+        <w:t>а</w:t>
+      </w:r>
+      <w:r>
+        <w:rPr>
+          <w:rFonts w:ascii="Times New Roman" w:hAnsi="Times New Roman" w:cs="Times New Roman"/>
+          <w:sz w:val="28"/>
+          <w:szCs w:val="28"/>
+          <w:lang w:val="ru-RU"/>
+        </w:rPr>
+        <w:t xml:space="preserve"> потоков и процессов, а </w:t>
       </w:r>
       <w:proofErr w:type="gramStart"/>
       <w:r>
@@ -7111,7 +7165,61 @@
           <w:szCs w:val="28"/>
           <w:lang w:val="ru-RU"/>
         </w:rPr>
-        <w:t xml:space="preserve"> чем они отличаются. Так же оценили удобство работы с данными технологиями при использовании современных фреймворков на примере фреймворка </w:t>
+        <w:t xml:space="preserve"> </w:t>
+      </w:r>
+      <w:r>
+        <w:rPr>
+          <w:rFonts w:ascii="Times New Roman" w:hAnsi="Times New Roman" w:cs="Times New Roman"/>
+          <w:sz w:val="28"/>
+          <w:szCs w:val="28"/>
+          <w:lang w:val="ru-RU"/>
+        </w:rPr>
+        <w:t>их отличия</w:t>
+      </w:r>
+      <w:r>
+        <w:rPr>
+          <w:rFonts w:ascii="Times New Roman" w:hAnsi="Times New Roman" w:cs="Times New Roman"/>
+          <w:sz w:val="28"/>
+          <w:szCs w:val="28"/>
+          <w:lang w:val="ru-RU"/>
+        </w:rPr>
+        <w:t xml:space="preserve">. Так же </w:t>
+      </w:r>
+      <w:r>
+        <w:rPr>
+          <w:rFonts w:ascii="Times New Roman" w:hAnsi="Times New Roman" w:cs="Times New Roman"/>
+          <w:sz w:val="28"/>
+          <w:szCs w:val="28"/>
+          <w:lang w:val="ru-RU"/>
+        </w:rPr>
+        <w:t xml:space="preserve">было </w:t>
+      </w:r>
+      <w:r>
+        <w:rPr>
+          <w:rFonts w:ascii="Times New Roman" w:hAnsi="Times New Roman" w:cs="Times New Roman"/>
+          <w:sz w:val="28"/>
+          <w:szCs w:val="28"/>
+          <w:lang w:val="ru-RU"/>
+        </w:rPr>
+        <w:t>оцен</w:t>
+      </w:r>
+      <w:r>
+        <w:rPr>
+          <w:rFonts w:ascii="Times New Roman" w:hAnsi="Times New Roman" w:cs="Times New Roman"/>
+          <w:sz w:val="28"/>
+          <w:szCs w:val="28"/>
+          <w:lang w:val="ru-RU"/>
+        </w:rPr>
+        <w:t>ено</w:t>
+      </w:r>
+      <w:r>
+        <w:rPr>
+          <w:rFonts w:ascii="Times New Roman" w:hAnsi="Times New Roman" w:cs="Times New Roman"/>
+          <w:sz w:val="28"/>
+          <w:szCs w:val="28"/>
+          <w:lang w:val="ru-RU"/>
+        </w:rPr>
+        <w:t xml:space="preserve"> удобство работы с данными технологиями при использовании современных фреймворков на примере фреймворка </w:t>
       </w:r>
       <w:r>
         <w:rPr>
@@ -7130,6 +7238,188 @@
         </w:rPr>
         <w:t>.</w:t>
       </w:r>
+    </w:p>
+    <w:p>
+      <w:pPr>
+        <w:tabs>
+          <w:tab w:val="left" w:pos="1080"/>
+        </w:tabs>
+        <w:rPr>
+          <w:rFonts w:ascii="Times New Roman" w:hAnsi="Times New Roman" w:cs="Times New Roman"/>
+          <w:sz w:val="28"/>
+          <w:szCs w:val="28"/>
+          <w:lang w:val="ru-RU"/>
+        </w:rPr>
+      </w:pPr>
+    </w:p>
+    <w:p>
+      <w:pPr>
+        <w:tabs>
+          <w:tab w:val="left" w:pos="1080"/>
+        </w:tabs>
+        <w:rPr>
+          <w:rFonts w:ascii="Times New Roman" w:hAnsi="Times New Roman" w:cs="Times New Roman"/>
+          <w:sz w:val="28"/>
+          <w:szCs w:val="28"/>
+          <w:lang w:val="ru-RU"/>
+        </w:rPr>
+      </w:pPr>
+    </w:p>
+    <w:p>
+      <w:pPr>
+        <w:tabs>
+          <w:tab w:val="left" w:pos="1080"/>
+        </w:tabs>
+        <w:rPr>
+          <w:rFonts w:ascii="Times New Roman" w:hAnsi="Times New Roman" w:cs="Times New Roman"/>
+          <w:sz w:val="28"/>
+          <w:szCs w:val="28"/>
+          <w:lang w:val="ru-RU"/>
+        </w:rPr>
+      </w:pPr>
+    </w:p>
+    <w:p>
+      <w:pPr>
+        <w:tabs>
+          <w:tab w:val="left" w:pos="1080"/>
+        </w:tabs>
+        <w:rPr>
+          <w:rFonts w:ascii="Times New Roman" w:hAnsi="Times New Roman" w:cs="Times New Roman"/>
+          <w:sz w:val="28"/>
+          <w:szCs w:val="28"/>
+          <w:lang w:val="ru-RU"/>
+        </w:rPr>
+      </w:pPr>
+    </w:p>
+    <w:p>
+      <w:pPr>
+        <w:tabs>
+          <w:tab w:val="left" w:pos="1080"/>
+        </w:tabs>
+        <w:rPr>
+          <w:rFonts w:ascii="Times New Roman" w:hAnsi="Times New Roman" w:cs="Times New Roman"/>
+          <w:sz w:val="28"/>
+          <w:szCs w:val="28"/>
+          <w:lang w:val="ru-RU"/>
+        </w:rPr>
+      </w:pPr>
+    </w:p>
+    <w:p>
+      <w:pPr>
+        <w:tabs>
+          <w:tab w:val="left" w:pos="1080"/>
+        </w:tabs>
+        <w:rPr>
+          <w:rFonts w:ascii="Times New Roman" w:hAnsi="Times New Roman" w:cs="Times New Roman"/>
+          <w:sz w:val="28"/>
+          <w:szCs w:val="28"/>
+          <w:lang w:val="ru-RU"/>
+        </w:rPr>
+      </w:pPr>
+    </w:p>
+    <w:p>
+      <w:pPr>
+        <w:tabs>
+          <w:tab w:val="left" w:pos="1080"/>
+        </w:tabs>
+        <w:rPr>
+          <w:rFonts w:ascii="Times New Roman" w:hAnsi="Times New Roman" w:cs="Times New Roman"/>
+          <w:sz w:val="28"/>
+          <w:szCs w:val="28"/>
+          <w:lang w:val="ru-RU"/>
+        </w:rPr>
+      </w:pPr>
+    </w:p>
+    <w:p>
+      <w:pPr>
+        <w:tabs>
+          <w:tab w:val="left" w:pos="1080"/>
+        </w:tabs>
+        <w:rPr>
+          <w:rFonts w:ascii="Times New Roman" w:hAnsi="Times New Roman" w:cs="Times New Roman"/>
+          <w:sz w:val="28"/>
+          <w:szCs w:val="28"/>
+          <w:lang w:val="ru-RU"/>
+        </w:rPr>
+      </w:pPr>
+    </w:p>
+    <w:p>
+      <w:pPr>
+        <w:tabs>
+          <w:tab w:val="left" w:pos="1080"/>
+        </w:tabs>
+        <w:rPr>
+          <w:rFonts w:ascii="Times New Roman" w:hAnsi="Times New Roman" w:cs="Times New Roman"/>
+          <w:sz w:val="28"/>
+          <w:szCs w:val="28"/>
+          <w:lang w:val="ru-RU"/>
+        </w:rPr>
+      </w:pPr>
+    </w:p>
+    <w:p>
+      <w:pPr>
+        <w:tabs>
+          <w:tab w:val="left" w:pos="1080"/>
+        </w:tabs>
+        <w:rPr>
+          <w:rFonts w:ascii="Times New Roman" w:hAnsi="Times New Roman" w:cs="Times New Roman"/>
+          <w:sz w:val="28"/>
+          <w:szCs w:val="28"/>
+          <w:lang w:val="ru-RU"/>
+        </w:rPr>
+      </w:pPr>
+    </w:p>
+    <w:p>
+      <w:pPr>
+        <w:tabs>
+          <w:tab w:val="left" w:pos="1080"/>
+        </w:tabs>
+        <w:rPr>
+          <w:rFonts w:ascii="Times New Roman" w:hAnsi="Times New Roman" w:cs="Times New Roman"/>
+          <w:sz w:val="28"/>
+          <w:szCs w:val="28"/>
+          <w:lang w:val="ru-RU"/>
+        </w:rPr>
+      </w:pPr>
+    </w:p>
+    <w:p>
+      <w:pPr>
+        <w:tabs>
+          <w:tab w:val="left" w:pos="1080"/>
+        </w:tabs>
+        <w:rPr>
+          <w:rFonts w:ascii="Times New Roman" w:hAnsi="Times New Roman" w:cs="Times New Roman"/>
+          <w:sz w:val="28"/>
+          <w:szCs w:val="28"/>
+          <w:lang w:val="ru-RU"/>
+        </w:rPr>
+      </w:pPr>
+    </w:p>
+    <w:p>
+      <w:pPr>
+        <w:tabs>
+          <w:tab w:val="left" w:pos="1080"/>
+        </w:tabs>
+        <w:rPr>
+          <w:rFonts w:ascii="Times New Roman" w:hAnsi="Times New Roman" w:cs="Times New Roman"/>
+          <w:sz w:val="28"/>
+          <w:szCs w:val="28"/>
+          <w:lang w:val="ru-RU"/>
+        </w:rPr>
+      </w:pPr>
+    </w:p>
+    <w:p>
+      <w:pPr>
+        <w:tabs>
+          <w:tab w:val="left" w:pos="1080"/>
+        </w:tabs>
+        <w:rPr>
+          <w:rFonts w:ascii="Times New Roman" w:hAnsi="Times New Roman" w:cs="Times New Roman"/>
+          <w:sz w:val="28"/>
+          <w:szCs w:val="28"/>
+          <w:lang w:val="ru-RU"/>
+        </w:rPr>
+      </w:pPr>
     </w:p>
     <w:p>
       <w:pPr>
@@ -7207,6 +7497,7 @@
           <w:szCs w:val="28"/>
           <w:lang w:val="ru-RU"/>
         </w:rPr>
+        <w:lastRenderedPageBreak/>
         <w:t>ЛИТЕРАТУРА</w:t>
       </w:r>
     </w:p>
@@ -7279,6 +7570,188 @@
         </w:rPr>
         <w:t>Qt.</w:t>
       </w:r>
+    </w:p>
+    <w:p>
+      <w:pPr>
+        <w:tabs>
+          <w:tab w:val="left" w:pos="1080"/>
+        </w:tabs>
+        <w:rPr>
+          <w:rFonts w:ascii="Times New Roman" w:hAnsi="Times New Roman" w:cs="Times New Roman"/>
+          <w:sz w:val="28"/>
+          <w:szCs w:val="28"/>
+          <w:lang w:val="ru-RU"/>
+        </w:rPr>
+      </w:pPr>
+    </w:p>
+    <w:p>
+      <w:pPr>
+        <w:tabs>
+          <w:tab w:val="left" w:pos="1080"/>
+        </w:tabs>
+        <w:rPr>
+          <w:rFonts w:ascii="Times New Roman" w:hAnsi="Times New Roman" w:cs="Times New Roman"/>
+          <w:sz w:val="28"/>
+          <w:szCs w:val="28"/>
+          <w:lang w:val="ru-RU"/>
+        </w:rPr>
+      </w:pPr>
+    </w:p>
+    <w:p>
+      <w:pPr>
+        <w:tabs>
+          <w:tab w:val="left" w:pos="1080"/>
+        </w:tabs>
+        <w:rPr>
+          <w:rFonts w:ascii="Times New Roman" w:hAnsi="Times New Roman" w:cs="Times New Roman"/>
+          <w:sz w:val="28"/>
+          <w:szCs w:val="28"/>
+          <w:lang w:val="ru-RU"/>
+        </w:rPr>
+      </w:pPr>
+    </w:p>
+    <w:p>
+      <w:pPr>
+        <w:tabs>
+          <w:tab w:val="left" w:pos="1080"/>
+        </w:tabs>
+        <w:rPr>
+          <w:rFonts w:ascii="Times New Roman" w:hAnsi="Times New Roman" w:cs="Times New Roman"/>
+          <w:sz w:val="28"/>
+          <w:szCs w:val="28"/>
+          <w:lang w:val="ru-RU"/>
+        </w:rPr>
+      </w:pPr>
+    </w:p>
+    <w:p>
+      <w:pPr>
+        <w:tabs>
+          <w:tab w:val="left" w:pos="1080"/>
+        </w:tabs>
+        <w:rPr>
+          <w:rFonts w:ascii="Times New Roman" w:hAnsi="Times New Roman" w:cs="Times New Roman"/>
+          <w:sz w:val="28"/>
+          <w:szCs w:val="28"/>
+          <w:lang w:val="ru-RU"/>
+        </w:rPr>
+      </w:pPr>
+    </w:p>
+    <w:p>
+      <w:pPr>
+        <w:tabs>
+          <w:tab w:val="left" w:pos="1080"/>
+        </w:tabs>
+        <w:rPr>
+          <w:rFonts w:ascii="Times New Roman" w:hAnsi="Times New Roman" w:cs="Times New Roman"/>
+          <w:sz w:val="28"/>
+          <w:szCs w:val="28"/>
+          <w:lang w:val="ru-RU"/>
+        </w:rPr>
+      </w:pPr>
+    </w:p>
+    <w:p>
+      <w:pPr>
+        <w:tabs>
+          <w:tab w:val="left" w:pos="1080"/>
+        </w:tabs>
+        <w:rPr>
+          <w:rFonts w:ascii="Times New Roman" w:hAnsi="Times New Roman" w:cs="Times New Roman"/>
+          <w:sz w:val="28"/>
+          <w:szCs w:val="28"/>
+          <w:lang w:val="ru-RU"/>
+        </w:rPr>
+      </w:pPr>
+    </w:p>
+    <w:p>
+      <w:pPr>
+        <w:tabs>
+          <w:tab w:val="left" w:pos="1080"/>
+        </w:tabs>
+        <w:rPr>
+          <w:rFonts w:ascii="Times New Roman" w:hAnsi="Times New Roman" w:cs="Times New Roman"/>
+          <w:sz w:val="28"/>
+          <w:szCs w:val="28"/>
+          <w:lang w:val="ru-RU"/>
+        </w:rPr>
+      </w:pPr>
+    </w:p>
+    <w:p>
+      <w:pPr>
+        <w:tabs>
+          <w:tab w:val="left" w:pos="1080"/>
+        </w:tabs>
+        <w:rPr>
+          <w:rFonts w:ascii="Times New Roman" w:hAnsi="Times New Roman" w:cs="Times New Roman"/>
+          <w:sz w:val="28"/>
+          <w:szCs w:val="28"/>
+          <w:lang w:val="ru-RU"/>
+        </w:rPr>
+      </w:pPr>
+    </w:p>
+    <w:p>
+      <w:pPr>
+        <w:tabs>
+          <w:tab w:val="left" w:pos="1080"/>
+        </w:tabs>
+        <w:rPr>
+          <w:rFonts w:ascii="Times New Roman" w:hAnsi="Times New Roman" w:cs="Times New Roman"/>
+          <w:sz w:val="28"/>
+          <w:szCs w:val="28"/>
+          <w:lang w:val="ru-RU"/>
+        </w:rPr>
+      </w:pPr>
+    </w:p>
+    <w:p>
+      <w:pPr>
+        <w:tabs>
+          <w:tab w:val="left" w:pos="1080"/>
+        </w:tabs>
+        <w:rPr>
+          <w:rFonts w:ascii="Times New Roman" w:hAnsi="Times New Roman" w:cs="Times New Roman"/>
+          <w:sz w:val="28"/>
+          <w:szCs w:val="28"/>
+          <w:lang w:val="ru-RU"/>
+        </w:rPr>
+      </w:pPr>
+    </w:p>
+    <w:p>
+      <w:pPr>
+        <w:tabs>
+          <w:tab w:val="left" w:pos="1080"/>
+        </w:tabs>
+        <w:rPr>
+          <w:rFonts w:ascii="Times New Roman" w:hAnsi="Times New Roman" w:cs="Times New Roman"/>
+          <w:sz w:val="28"/>
+          <w:szCs w:val="28"/>
+          <w:lang w:val="ru-RU"/>
+        </w:rPr>
+      </w:pPr>
+    </w:p>
+    <w:p>
+      <w:pPr>
+        <w:tabs>
+          <w:tab w:val="left" w:pos="1080"/>
+        </w:tabs>
+        <w:rPr>
+          <w:rFonts w:ascii="Times New Roman" w:hAnsi="Times New Roman" w:cs="Times New Roman"/>
+          <w:sz w:val="28"/>
+          <w:szCs w:val="28"/>
+          <w:lang w:val="ru-RU"/>
+        </w:rPr>
+      </w:pPr>
+    </w:p>
+    <w:p>
+      <w:pPr>
+        <w:tabs>
+          <w:tab w:val="left" w:pos="1080"/>
+        </w:tabs>
+        <w:rPr>
+          <w:rFonts w:ascii="Times New Roman" w:hAnsi="Times New Roman" w:cs="Times New Roman"/>
+          <w:sz w:val="28"/>
+          <w:szCs w:val="28"/>
+          <w:lang w:val="ru-RU"/>
+        </w:rPr>
+      </w:pPr>
     </w:p>
     <w:p>
       <w:pPr>

</xml_diff>